<commit_message>
Implement search and edit
</commit_message>
<xml_diff>
--- a/ClientInfoFiller/Assets/wordTemplate.docx
+++ b/ClientInfoFiller/Assets/wordTemplate.docx
@@ -4,6 +4,7 @@
   <w:body>
     <w:p>
       <w:pPr>
+        <w:spacing w:after="120"/>
         <w:jc w:val="center"/>
         <w:rPr>
           <w:rFonts w:ascii="Times New Roman" w:hAnsi="Times New Roman" w:cs="Times New Roman"/>
@@ -18,6 +19,7 @@
     </w:p>
     <w:p>
       <w:pPr>
+        <w:spacing w:after="120"/>
         <w:jc w:val="center"/>
         <w:rPr>
           <w:rFonts w:ascii="Times New Roman" w:hAnsi="Times New Roman" w:cs="Times New Roman"/>
@@ -33,9 +35,28 @@
         </w:rPr>
         <w:t>Договор об аренде (бронировании) костюма</w:t>
       </w:r>
+      <w:r>
+        <w:rPr>
+          <w:rFonts w:ascii="Times New Roman" w:hAnsi="Times New Roman" w:cs="Times New Roman"/>
+          <w:b/>
+          <w:bCs/>
+        </w:rPr>
+        <w:t xml:space="preserve"> </w:t>
+      </w:r>
+      <w:r>
+        <w:rPr>
+          <w:rFonts w:ascii="Times New Roman" w:hAnsi="Times New Roman" w:cs="Times New Roman"/>
+          <w:b/>
+          <w:bCs/>
+        </w:rPr>
+        <w:t xml:space="preserve">№ </w:t>
+      </w:r>
+      <w:bookmarkStart w:id="0" w:name="ID1"/>
+      <w:bookmarkEnd w:id="0"/>
     </w:p>
     <w:p>
       <w:pPr>
+        <w:spacing w:after="120"/>
         <w:rPr>
           <w:rFonts w:ascii="Times New Roman" w:hAnsi="Times New Roman" w:cs="Times New Roman"/>
         </w:rPr>
@@ -44,29 +65,15 @@
         <w:rPr>
           <w:rFonts w:ascii="Times New Roman" w:hAnsi="Times New Roman" w:cs="Times New Roman"/>
         </w:rPr>
-        <w:t xml:space="preserve">ИП «Каспарова А.В» именуемая в дальнейшем «Арендодатель» </w:t>
-      </w:r>
-      <w:proofErr w:type="gramStart"/>
-      <w:r>
-        <w:rPr>
-          <w:rFonts w:ascii="Times New Roman" w:hAnsi="Times New Roman" w:cs="Times New Roman"/>
-        </w:rPr>
-        <w:t xml:space="preserve">и </w:t>
-      </w:r>
-      <w:bookmarkStart w:id="0" w:name="CustomerName1"/>
-      <w:bookmarkEnd w:id="0"/>
-      <w:r>
-        <w:rPr>
-          <w:rFonts w:ascii="Times New Roman" w:hAnsi="Times New Roman" w:cs="Times New Roman"/>
-        </w:rPr>
-        <w:t xml:space="preserve"> именуемый</w:t>
-      </w:r>
-      <w:proofErr w:type="gramEnd"/>
-      <w:r>
-        <w:rPr>
-          <w:rFonts w:ascii="Times New Roman" w:hAnsi="Times New Roman" w:cs="Times New Roman"/>
-        </w:rPr>
-        <w:t xml:space="preserve"> (-</w:t>
+        <w:t xml:space="preserve">ИП «Каспарова А.В» именуемая в дальнейшем «Арендодатель» и </w:t>
+      </w:r>
+      <w:bookmarkStart w:id="1" w:name="CustomerName1"/>
+      <w:bookmarkEnd w:id="1"/>
+      <w:r>
+        <w:rPr>
+          <w:rFonts w:ascii="Times New Roman" w:hAnsi="Times New Roman" w:cs="Times New Roman"/>
+        </w:rPr>
+        <w:t xml:space="preserve"> именуемый (-</w:t>
       </w:r>
       <w:proofErr w:type="spellStart"/>
       <w:r>
@@ -80,43 +87,98 @@
         <w:rPr>
           <w:rFonts w:ascii="Times New Roman" w:hAnsi="Times New Roman" w:cs="Times New Roman"/>
         </w:rPr>
-        <w:t xml:space="preserve">) «Арендатор» заключили настоящий договор о нижеследующем: «Арендодатель» предоставляет костюм </w:t>
-      </w:r>
-      <w:bookmarkStart w:id="1" w:name="CostumeName1"/>
-      <w:bookmarkEnd w:id="1"/>
+        <w:t>) «Арендатор» заключили настоящий договор о нижеследующем: «Арендодатель» предоставляет костюм</w:t>
+      </w:r>
+      <w:r>
+        <w:rPr>
+          <w:rFonts w:ascii="Times New Roman" w:hAnsi="Times New Roman" w:cs="Times New Roman"/>
+        </w:rPr>
+        <w:t xml:space="preserve"> “</w:t>
+      </w:r>
+      <w:r>
+        <w:rPr>
+          <w:rFonts w:ascii="Times New Roman" w:hAnsi="Times New Roman" w:cs="Times New Roman"/>
+        </w:rPr>
+        <w:t xml:space="preserve"> </w:t>
+      </w:r>
+      <w:bookmarkStart w:id="2" w:name="CostumeName1"/>
+      <w:bookmarkEnd w:id="2"/>
+      <w:r>
+        <w:rPr>
+          <w:rFonts w:ascii="Times New Roman" w:hAnsi="Times New Roman" w:cs="Times New Roman"/>
+        </w:rPr>
+        <w:t>”</w:t>
+      </w:r>
       <w:r>
         <w:rPr>
           <w:rFonts w:ascii="Times New Roman" w:hAnsi="Times New Roman" w:cs="Times New Roman"/>
         </w:rPr>
         <w:t xml:space="preserve"> в хорошем состоянии </w:t>
       </w:r>
-      <w:bookmarkStart w:id="2" w:name="ActualOrderDate1"/>
-      <w:bookmarkEnd w:id="2"/>
-      <w:r>
-        <w:rPr>
-          <w:rFonts w:ascii="Times New Roman" w:hAnsi="Times New Roman" w:cs="Times New Roman"/>
-        </w:rPr>
-        <w:t xml:space="preserve">, а «Арендатор» оплачивает костюм по договорной цене </w:t>
-      </w:r>
-      <w:bookmarkStart w:id="3" w:name="Price1"/>
+      <w:bookmarkStart w:id="3" w:name="ActualOrderDate1"/>
       <w:bookmarkEnd w:id="3"/>
       <w:r>
         <w:rPr>
           <w:rFonts w:ascii="Times New Roman" w:hAnsi="Times New Roman" w:cs="Times New Roman"/>
         </w:rPr>
-        <w:t xml:space="preserve">, вносит денежный залог и возвращает костюм </w:t>
-      </w:r>
-      <w:bookmarkStart w:id="4" w:name="ReturnDate1"/>
+        <w:t>, а «Арендатор» оплачивает костюм по договорной цене</w:t>
+      </w:r>
+      <w:r>
+        <w:rPr>
+          <w:rFonts w:ascii="Times New Roman" w:hAnsi="Times New Roman" w:cs="Times New Roman"/>
+        </w:rPr>
+        <w:t xml:space="preserve"> </w:t>
+      </w:r>
+      <w:r>
+        <w:rPr>
+          <w:rFonts w:ascii="Times New Roman" w:hAnsi="Times New Roman" w:cs="Times New Roman"/>
+        </w:rPr>
+        <w:t xml:space="preserve"> </w:t>
+      </w:r>
+      <w:bookmarkStart w:id="4" w:name="Price1"/>
       <w:bookmarkEnd w:id="4"/>
       <w:r>
         <w:rPr>
           <w:rFonts w:ascii="Times New Roman" w:hAnsi="Times New Roman" w:cs="Times New Roman"/>
         </w:rPr>
-        <w:t xml:space="preserve"> в целости и сохранности.</w:t>
+        <w:t>, вносит денежный залог и возвращает кост</w:t>
+      </w:r>
+      <w:r>
+        <w:rPr>
+          <w:rFonts w:ascii="Times New Roman" w:hAnsi="Times New Roman" w:cs="Times New Roman"/>
+        </w:rPr>
+        <w:t>юм</w:t>
+      </w:r>
+      <w:r>
+        <w:rPr>
+          <w:rFonts w:ascii="Times New Roman" w:hAnsi="Times New Roman" w:cs="Times New Roman"/>
+        </w:rPr>
+        <w:t xml:space="preserve">  </w:t>
+      </w:r>
+      <w:bookmarkStart w:id="5" w:name="ReturnDate1"/>
+      <w:bookmarkEnd w:id="5"/>
+      <w:r>
+        <w:rPr>
+          <w:rFonts w:ascii="Times New Roman" w:hAnsi="Times New Roman" w:cs="Times New Roman"/>
+        </w:rPr>
+        <w:t xml:space="preserve">  </w:t>
+      </w:r>
+      <w:r>
+        <w:rPr>
+          <w:rFonts w:ascii="Times New Roman" w:hAnsi="Times New Roman" w:cs="Times New Roman"/>
+        </w:rPr>
+        <w:t>в</w:t>
+      </w:r>
+      <w:r>
+        <w:rPr>
+          <w:rFonts w:ascii="Times New Roman" w:hAnsi="Times New Roman" w:cs="Times New Roman"/>
+        </w:rPr>
+        <w:t xml:space="preserve"> целости и сохранности.</w:t>
       </w:r>
     </w:p>
     <w:p>
       <w:pPr>
+        <w:spacing w:after="120"/>
         <w:rPr>
           <w:rFonts w:ascii="Times New Roman" w:hAnsi="Times New Roman" w:cs="Times New Roman"/>
         </w:rPr>
@@ -130,6 +192,7 @@
     </w:p>
     <w:p>
       <w:pPr>
+        <w:spacing w:after="120"/>
         <w:rPr>
           <w:rFonts w:ascii="Times New Roman" w:hAnsi="Times New Roman" w:cs="Times New Roman"/>
         </w:rPr>
@@ -143,6 +206,7 @@
     </w:p>
     <w:p>
       <w:pPr>
+        <w:spacing w:after="120"/>
         <w:rPr>
           <w:rFonts w:ascii="Times New Roman" w:hAnsi="Times New Roman" w:cs="Times New Roman"/>
         </w:rPr>
@@ -151,25 +215,12 @@
         <w:rPr>
           <w:rFonts w:ascii="Times New Roman" w:hAnsi="Times New Roman" w:cs="Times New Roman"/>
         </w:rPr>
-        <w:t xml:space="preserve">В случае расторжения договора бронирования (отказа от костюма), убытки несет </w:t>
-      </w:r>
-      <w:proofErr w:type="gramStart"/>
-      <w:r>
-        <w:rPr>
-          <w:rFonts w:ascii="Times New Roman" w:hAnsi="Times New Roman" w:cs="Times New Roman"/>
-        </w:rPr>
-        <w:t>сторона</w:t>
-      </w:r>
-      <w:proofErr w:type="gramEnd"/>
-      <w:r>
-        <w:rPr>
-          <w:rFonts w:ascii="Times New Roman" w:hAnsi="Times New Roman" w:cs="Times New Roman"/>
-        </w:rPr>
-        <w:t xml:space="preserve"> расторгнувшая договор, в размере 50% от стоимости проката.</w:t>
+        <w:t>В случае расторжения договора бронирования (отказа от костюма), убытки несет сторона расторгнувшая договор, в размере 50% от стоимости проката.</w:t>
       </w:r>
     </w:p>
     <w:p>
       <w:pPr>
+        <w:spacing w:after="120"/>
         <w:rPr>
           <w:rFonts w:ascii="Times New Roman" w:hAnsi="Times New Roman" w:cs="Times New Roman"/>
         </w:rPr>
@@ -192,57 +243,114 @@
         </w:rPr>
         <w:t xml:space="preserve"> </w:t>
       </w:r>
-      <w:bookmarkStart w:id="5" w:name="Prepayment1"/>
-      <w:bookmarkEnd w:id="5"/>
+      <w:bookmarkStart w:id="6" w:name="Prepayment1"/>
+      <w:bookmarkEnd w:id="6"/>
+      <w:r>
+        <w:rPr>
+          <w:rFonts w:ascii="Times New Roman" w:hAnsi="Times New Roman" w:cs="Times New Roman"/>
+        </w:rPr>
+        <w:t xml:space="preserve">   ,</w:t>
+      </w:r>
+      <w:r>
+        <w:rPr>
+          <w:rFonts w:ascii="Times New Roman" w:hAnsi="Times New Roman" w:cs="Times New Roman"/>
+        </w:rPr>
+        <w:t>дол</w:t>
+      </w:r>
+      <w:r>
+        <w:rPr>
+          <w:rFonts w:ascii="Times New Roman" w:hAnsi="Times New Roman" w:cs="Times New Roman"/>
+        </w:rPr>
+        <w:t xml:space="preserve">г  </w:t>
+      </w:r>
+      <w:bookmarkStart w:id="7" w:name="Owe1"/>
+      <w:bookmarkEnd w:id="7"/>
+      <w:r>
+        <w:rPr>
+          <w:rFonts w:ascii="Times New Roman" w:hAnsi="Times New Roman" w:cs="Times New Roman"/>
+        </w:rPr>
+        <w:t xml:space="preserve">  </w:t>
+      </w:r>
+      <w:r>
+        <w:rPr>
+          <w:rFonts w:ascii="Times New Roman" w:hAnsi="Times New Roman" w:cs="Times New Roman"/>
+        </w:rPr>
+        <w:t>, с</w:t>
+      </w:r>
+      <w:r>
+        <w:rPr>
+          <w:rFonts w:ascii="Times New Roman" w:hAnsi="Times New Roman" w:cs="Times New Roman"/>
+        </w:rPr>
+        <w:t>умма залога</w:t>
+      </w:r>
+      <w:r>
+        <w:rPr>
+          <w:rFonts w:ascii="Times New Roman" w:hAnsi="Times New Roman" w:cs="Times New Roman"/>
+        </w:rPr>
+        <w:t xml:space="preserve">  </w:t>
+      </w:r>
+      <w:bookmarkStart w:id="8" w:name="Pledge1"/>
+      <w:bookmarkEnd w:id="8"/>
+      <w:r>
+        <w:rPr>
+          <w:rFonts w:ascii="Times New Roman" w:hAnsi="Times New Roman" w:cs="Times New Roman"/>
+        </w:rPr>
+        <w:t xml:space="preserve">  </w:t>
+      </w:r>
+      <w:r>
+        <w:rPr>
+          <w:rFonts w:ascii="Times New Roman" w:hAnsi="Times New Roman" w:cs="Times New Roman"/>
+        </w:rPr>
+        <w:t xml:space="preserve">, </w:t>
+      </w:r>
+      <w:r>
+        <w:rPr>
+          <w:rFonts w:ascii="Times New Roman" w:hAnsi="Times New Roman" w:cs="Times New Roman"/>
+        </w:rPr>
+        <w:t>д</w:t>
+      </w:r>
+      <w:r>
+        <w:rPr>
+          <w:rFonts w:ascii="Times New Roman" w:hAnsi="Times New Roman" w:cs="Times New Roman"/>
+        </w:rPr>
+        <w:t>ата оформления заказ</w:t>
+      </w:r>
+      <w:r>
+        <w:rPr>
+          <w:rFonts w:ascii="Times New Roman" w:hAnsi="Times New Roman" w:cs="Times New Roman"/>
+        </w:rPr>
+        <w:t>а</w:t>
+      </w:r>
       <w:r>
         <w:rPr>
           <w:rFonts w:ascii="Times New Roman" w:hAnsi="Times New Roman" w:cs="Times New Roman"/>
         </w:rPr>
         <w:t xml:space="preserve"> </w:t>
       </w:r>
-      <w:proofErr w:type="gramStart"/>
-      <w:r>
-        <w:rPr>
-          <w:rFonts w:ascii="Times New Roman" w:hAnsi="Times New Roman" w:cs="Times New Roman"/>
-        </w:rPr>
-        <w:t xml:space="preserve">  ,</w:t>
-      </w:r>
-      <w:r>
-        <w:rPr>
-          <w:rFonts w:ascii="Times New Roman" w:hAnsi="Times New Roman" w:cs="Times New Roman"/>
-        </w:rPr>
-        <w:t>дол</w:t>
-      </w:r>
-      <w:r>
-        <w:rPr>
-          <w:rFonts w:ascii="Times New Roman" w:hAnsi="Times New Roman" w:cs="Times New Roman"/>
-        </w:rPr>
-        <w:t>г</w:t>
-      </w:r>
-      <w:proofErr w:type="gramEnd"/>
-      <w:r>
-        <w:rPr>
-          <w:rFonts w:ascii="Times New Roman" w:hAnsi="Times New Roman" w:cs="Times New Roman"/>
-        </w:rPr>
-        <w:t xml:space="preserve">  </w:t>
-      </w:r>
-      <w:bookmarkStart w:id="6" w:name="Owe1"/>
-      <w:bookmarkEnd w:id="6"/>
-      <w:r>
-        <w:rPr>
-          <w:rFonts w:ascii="Times New Roman" w:hAnsi="Times New Roman" w:cs="Times New Roman"/>
-        </w:rPr>
-        <w:t xml:space="preserve">  </w:t>
-      </w:r>
-      <w:r>
-        <w:rPr>
-          <w:rFonts w:ascii="Times New Roman" w:hAnsi="Times New Roman" w:cs="Times New Roman"/>
-        </w:rPr>
-        <w:t>.</w:t>
+      <w:r>
+        <w:rPr>
+          <w:rFonts w:ascii="Times New Roman" w:hAnsi="Times New Roman" w:cs="Times New Roman"/>
+        </w:rPr>
+        <w:t xml:space="preserve">   </w:t>
+      </w:r>
+      <w:bookmarkStart w:id="9" w:name="CreationDate1"/>
+      <w:bookmarkEnd w:id="9"/>
+      <w:r>
+        <w:rPr>
+          <w:rFonts w:ascii="Times New Roman" w:hAnsi="Times New Roman" w:cs="Times New Roman"/>
+        </w:rPr>
+        <w:t xml:space="preserve"> </w:t>
+      </w:r>
+      <w:r>
+        <w:rPr>
+          <w:rFonts w:ascii="Times New Roman" w:hAnsi="Times New Roman" w:cs="Times New Roman"/>
+        </w:rPr>
+        <w:t xml:space="preserve"> </w:t>
       </w:r>
     </w:p>
     <w:p>
       <w:pPr>
+        <w:spacing w:after="120"/>
         <w:rPr>
           <w:rFonts w:ascii="Times New Roman" w:hAnsi="Times New Roman" w:cs="Times New Roman"/>
         </w:rPr>
@@ -251,28 +359,665 @@
         <w:rPr>
           <w:rFonts w:ascii="Times New Roman" w:hAnsi="Times New Roman" w:cs="Times New Roman"/>
         </w:rPr>
-        <w:t>Сумма залога __________________</w:t>
-      </w:r>
-      <w:r>
-        <w:rPr>
-          <w:rFonts w:ascii="Times New Roman" w:hAnsi="Times New Roman" w:cs="Times New Roman"/>
-        </w:rPr>
-        <w:t xml:space="preserve">. </w:t>
-      </w:r>
-      <w:r>
-        <w:rPr>
-          <w:rFonts w:ascii="Times New Roman" w:hAnsi="Times New Roman" w:cs="Times New Roman"/>
-        </w:rPr>
-        <w:t>Д</w:t>
-      </w:r>
-      <w:r>
-        <w:rPr>
-          <w:rFonts w:ascii="Times New Roman" w:hAnsi="Times New Roman" w:cs="Times New Roman"/>
-        </w:rPr>
-        <w:t>ата оформления заказа</w:t>
-      </w:r>
-      <w:bookmarkStart w:id="7" w:name="CreationDate1"/>
-      <w:bookmarkEnd w:id="7"/>
+        <w:t xml:space="preserve">Детали костюма:  </w:t>
+      </w:r>
+      <w:bookmarkStart w:id="10" w:name="Comment1"/>
+      <w:bookmarkEnd w:id="10"/>
+    </w:p>
+    <w:tbl>
+      <w:tblPr>
+        <w:tblStyle w:val="a6"/>
+        <w:tblW w:w="0" w:type="auto"/>
+        <w:tblLook w:val="04A0" w:firstRow="1" w:lastRow="0" w:firstColumn="1" w:lastColumn="0" w:noHBand="0" w:noVBand="1"/>
+      </w:tblPr>
+      <w:tblGrid>
+        <w:gridCol w:w="5245"/>
+        <w:gridCol w:w="4100"/>
+      </w:tblGrid>
+      <w:tr>
+        <w:tc>
+          <w:tcPr>
+            <w:tcW w:w="5245" w:type="dxa"/>
+            <w:tcBorders>
+              <w:top w:val="nil"/>
+              <w:left w:val="nil"/>
+              <w:bottom w:val="nil"/>
+              <w:right w:val="nil"/>
+            </w:tcBorders>
+          </w:tcPr>
+          <w:p>
+            <w:pPr>
+              <w:rPr>
+                <w:rFonts w:ascii="Times New Roman" w:hAnsi="Times New Roman" w:cs="Times New Roman"/>
+                <w:b/>
+                <w:bCs/>
+                <w:sz w:val="20"/>
+                <w:szCs w:val="20"/>
+              </w:rPr>
+            </w:pPr>
+            <w:r>
+              <w:rPr>
+                <w:rFonts w:ascii="Times New Roman" w:hAnsi="Times New Roman" w:cs="Times New Roman"/>
+                <w:b/>
+                <w:bCs/>
+                <w:sz w:val="20"/>
+                <w:szCs w:val="20"/>
+              </w:rPr>
+              <w:t>«Арендодатель»</w:t>
+            </w:r>
+          </w:p>
+          <w:p>
+            <w:pPr>
+              <w:rPr>
+                <w:rFonts w:ascii="Times New Roman" w:hAnsi="Times New Roman" w:cs="Times New Roman"/>
+                <w:sz w:val="20"/>
+                <w:szCs w:val="20"/>
+              </w:rPr>
+            </w:pPr>
+            <w:r>
+              <w:rPr>
+                <w:rFonts w:ascii="Times New Roman" w:hAnsi="Times New Roman" w:cs="Times New Roman"/>
+                <w:sz w:val="20"/>
+                <w:szCs w:val="20"/>
+              </w:rPr>
+              <w:t>ИП «Каспарова А.В.»</w:t>
+            </w:r>
+          </w:p>
+          <w:p>
+            <w:pPr>
+              <w:rPr>
+                <w:rFonts w:ascii="Times New Roman" w:hAnsi="Times New Roman" w:cs="Times New Roman"/>
+                <w:sz w:val="20"/>
+                <w:szCs w:val="20"/>
+              </w:rPr>
+            </w:pPr>
+            <w:r>
+              <w:rPr>
+                <w:rFonts w:ascii="Times New Roman" w:hAnsi="Times New Roman" w:cs="Times New Roman"/>
+                <w:sz w:val="20"/>
+                <w:szCs w:val="20"/>
+              </w:rPr>
+              <w:t>Республика Казахстан</w:t>
+            </w:r>
+          </w:p>
+          <w:p>
+            <w:pPr>
+              <w:rPr>
+                <w:rFonts w:ascii="Times New Roman" w:hAnsi="Times New Roman" w:cs="Times New Roman"/>
+                <w:sz w:val="20"/>
+                <w:szCs w:val="20"/>
+                <w:lang w:val="en-US"/>
+              </w:rPr>
+            </w:pPr>
+            <w:r>
+              <w:rPr>
+                <w:rFonts w:ascii="Times New Roman" w:hAnsi="Times New Roman" w:cs="Times New Roman"/>
+                <w:b/>
+                <w:bCs/>
+                <w:sz w:val="20"/>
+                <w:szCs w:val="20"/>
+              </w:rPr>
+              <w:t>Адрес:</w:t>
+            </w:r>
+            <w:r>
+              <w:rPr>
+                <w:rFonts w:ascii="Times New Roman" w:hAnsi="Times New Roman" w:cs="Times New Roman"/>
+                <w:sz w:val="20"/>
+                <w:szCs w:val="20"/>
+              </w:rPr>
+              <w:t xml:space="preserve"> г. Нур-Султан, левый берег, ул. </w:t>
+            </w:r>
+            <w:proofErr w:type="spellStart"/>
+            <w:r>
+              <w:rPr>
+                <w:rFonts w:ascii="Times New Roman" w:hAnsi="Times New Roman" w:cs="Times New Roman"/>
+                <w:sz w:val="20"/>
+                <w:szCs w:val="20"/>
+              </w:rPr>
+              <w:t>Бокейханова</w:t>
+            </w:r>
+            <w:proofErr w:type="spellEnd"/>
+            <w:r>
+              <w:rPr>
+                <w:rFonts w:ascii="Times New Roman" w:hAnsi="Times New Roman" w:cs="Times New Roman"/>
+                <w:sz w:val="20"/>
+                <w:szCs w:val="20"/>
+                <w:lang w:val="en-US"/>
+              </w:rPr>
+              <w:t xml:space="preserve"> </w:t>
+            </w:r>
+            <w:r>
+              <w:rPr>
+                <w:rFonts w:ascii="Times New Roman" w:hAnsi="Times New Roman" w:cs="Times New Roman"/>
+                <w:sz w:val="20"/>
+                <w:szCs w:val="20"/>
+              </w:rPr>
+              <w:t>д</w:t>
+            </w:r>
+            <w:r>
+              <w:rPr>
+                <w:rFonts w:ascii="Times New Roman" w:hAnsi="Times New Roman" w:cs="Times New Roman"/>
+                <w:sz w:val="20"/>
+                <w:szCs w:val="20"/>
+                <w:lang w:val="en-US"/>
+              </w:rPr>
+              <w:t>. 6</w:t>
+            </w:r>
+          </w:p>
+          <w:p>
+            <w:pPr>
+              <w:rPr>
+                <w:rFonts w:ascii="Times New Roman" w:hAnsi="Times New Roman" w:cs="Times New Roman"/>
+                <w:sz w:val="20"/>
+                <w:szCs w:val="20"/>
+                <w:lang w:val="en-US"/>
+              </w:rPr>
+            </w:pPr>
+            <w:r>
+              <w:rPr>
+                <w:rFonts w:ascii="Times New Roman" w:hAnsi="Times New Roman" w:cs="Times New Roman"/>
+                <w:sz w:val="20"/>
+                <w:szCs w:val="20"/>
+                <w:lang w:val="en-US"/>
+              </w:rPr>
+              <w:t>(</w:t>
+            </w:r>
+            <w:r>
+              <w:rPr>
+                <w:rFonts w:ascii="Times New Roman" w:hAnsi="Times New Roman" w:cs="Times New Roman"/>
+                <w:sz w:val="20"/>
+                <w:szCs w:val="20"/>
+              </w:rPr>
+              <w:t>ЖК</w:t>
+            </w:r>
+            <w:r>
+              <w:rPr>
+                <w:rFonts w:ascii="Times New Roman" w:hAnsi="Times New Roman" w:cs="Times New Roman"/>
+                <w:sz w:val="20"/>
+                <w:szCs w:val="20"/>
+                <w:lang w:val="en-US"/>
+              </w:rPr>
+              <w:t xml:space="preserve"> </w:t>
+            </w:r>
+            <w:proofErr w:type="spellStart"/>
+            <w:r>
+              <w:rPr>
+                <w:rFonts w:ascii="Times New Roman" w:hAnsi="Times New Roman" w:cs="Times New Roman"/>
+                <w:sz w:val="20"/>
+                <w:szCs w:val="20"/>
+                <w:lang w:val="en-US"/>
+              </w:rPr>
+              <w:t>Caspain</w:t>
+            </w:r>
+            <w:proofErr w:type="spellEnd"/>
+            <w:r>
+              <w:rPr>
+                <w:rFonts w:ascii="Times New Roman" w:hAnsi="Times New Roman" w:cs="Times New Roman"/>
+                <w:sz w:val="20"/>
+                <w:szCs w:val="20"/>
+                <w:lang w:val="en-US"/>
+              </w:rPr>
+              <w:t xml:space="preserve"> palace)</w:t>
+            </w:r>
+          </w:p>
+          <w:p>
+            <w:pPr>
+              <w:rPr>
+                <w:rFonts w:ascii="Times New Roman" w:hAnsi="Times New Roman" w:cs="Times New Roman"/>
+                <w:sz w:val="20"/>
+                <w:szCs w:val="20"/>
+              </w:rPr>
+            </w:pPr>
+            <w:r>
+              <w:rPr>
+                <w:rFonts w:ascii="Times New Roman" w:hAnsi="Times New Roman" w:cs="Times New Roman"/>
+                <w:b/>
+                <w:bCs/>
+                <w:sz w:val="20"/>
+                <w:szCs w:val="20"/>
+              </w:rPr>
+              <w:t>Моб</w:t>
+            </w:r>
+            <w:r>
+              <w:rPr>
+                <w:rFonts w:ascii="Times New Roman" w:hAnsi="Times New Roman" w:cs="Times New Roman"/>
+                <w:b/>
+                <w:bCs/>
+                <w:sz w:val="20"/>
+                <w:szCs w:val="20"/>
+                <w:lang w:val="en-US"/>
+              </w:rPr>
+              <w:t>.</w:t>
+            </w:r>
+            <w:r>
+              <w:rPr>
+                <w:rFonts w:ascii="Times New Roman" w:hAnsi="Times New Roman" w:cs="Times New Roman"/>
+                <w:b/>
+                <w:bCs/>
+                <w:sz w:val="20"/>
+                <w:szCs w:val="20"/>
+              </w:rPr>
+              <w:t>:</w:t>
+            </w:r>
+            <w:r>
+              <w:rPr>
+                <w:rFonts w:ascii="Times New Roman" w:hAnsi="Times New Roman" w:cs="Times New Roman"/>
+                <w:sz w:val="20"/>
+                <w:szCs w:val="20"/>
+              </w:rPr>
+              <w:t xml:space="preserve"> 8 708 779 50 21/22</w:t>
+            </w:r>
+          </w:p>
+          <w:p>
+            <w:pPr>
+              <w:rPr>
+                <w:rFonts w:ascii="Times New Roman" w:hAnsi="Times New Roman" w:cs="Times New Roman"/>
+                <w:sz w:val="20"/>
+                <w:szCs w:val="20"/>
+                <w:lang w:val="en-US"/>
+              </w:rPr>
+            </w:pPr>
+          </w:p>
+        </w:tc>
+        <w:tc>
+          <w:tcPr>
+            <w:tcW w:w="4100" w:type="dxa"/>
+            <w:tcBorders>
+              <w:top w:val="nil"/>
+              <w:left w:val="nil"/>
+              <w:bottom w:val="nil"/>
+              <w:right w:val="nil"/>
+            </w:tcBorders>
+          </w:tcPr>
+          <w:p>
+            <w:pPr>
+              <w:rPr>
+                <w:rFonts w:ascii="Times New Roman" w:hAnsi="Times New Roman" w:cs="Times New Roman"/>
+                <w:sz w:val="20"/>
+                <w:szCs w:val="20"/>
+              </w:rPr>
+            </w:pPr>
+            <w:r>
+              <w:rPr>
+                <w:rFonts w:ascii="Times New Roman" w:hAnsi="Times New Roman" w:cs="Times New Roman"/>
+                <w:sz w:val="20"/>
+                <w:szCs w:val="20"/>
+              </w:rPr>
+              <w:t>«Арендатор» с правилами ознакомлен(-а)</w:t>
+            </w:r>
+          </w:p>
+          <w:p>
+            <w:pPr>
+              <w:rPr>
+                <w:rFonts w:ascii="Times New Roman" w:hAnsi="Times New Roman" w:cs="Times New Roman"/>
+              </w:rPr>
+            </w:pPr>
+            <w:r>
+              <w:rPr>
+                <w:rFonts w:ascii="Times New Roman" w:hAnsi="Times New Roman" w:cs="Times New Roman"/>
+                <w:sz w:val="20"/>
+                <w:szCs w:val="20"/>
+              </w:rPr>
+              <w:t>адрес:</w:t>
+            </w:r>
+            <w:r>
+              <w:rPr>
+                <w:rFonts w:ascii="Times New Roman" w:hAnsi="Times New Roman" w:cs="Times New Roman"/>
+              </w:rPr>
+              <w:t xml:space="preserve"> ______________________________ ___________________________________ </w:t>
+            </w:r>
+          </w:p>
+          <w:p>
+            <w:pPr>
+              <w:rPr>
+                <w:rFonts w:ascii="Times New Roman" w:hAnsi="Times New Roman" w:cs="Times New Roman"/>
+              </w:rPr>
+            </w:pPr>
+            <w:r>
+              <w:rPr>
+                <w:rFonts w:ascii="Times New Roman" w:hAnsi="Times New Roman" w:cs="Times New Roman"/>
+                <w:sz w:val="20"/>
+                <w:szCs w:val="20"/>
+              </w:rPr>
+              <w:t>тел.:</w:t>
+            </w:r>
+            <w:r>
+              <w:rPr>
+                <w:rFonts w:ascii="Times New Roman" w:hAnsi="Times New Roman" w:cs="Times New Roman"/>
+              </w:rPr>
+              <w:t xml:space="preserve">  </w:t>
+            </w:r>
+            <w:bookmarkStart w:id="11" w:name="Phone1"/>
+            <w:bookmarkEnd w:id="11"/>
+          </w:p>
+          <w:p>
+            <w:pPr>
+              <w:rPr>
+                <w:rFonts w:ascii="Times New Roman" w:hAnsi="Times New Roman" w:cs="Times New Roman"/>
+                <w:sz w:val="20"/>
+                <w:szCs w:val="20"/>
+              </w:rPr>
+            </w:pPr>
+            <w:r>
+              <w:rPr>
+                <w:rFonts w:ascii="Times New Roman" w:hAnsi="Times New Roman" w:cs="Times New Roman"/>
+                <w:sz w:val="20"/>
+                <w:szCs w:val="20"/>
+              </w:rPr>
+              <w:t>подпись</w:t>
+            </w:r>
+            <w:r>
+              <w:rPr>
+                <w:rFonts w:ascii="Times New Roman" w:hAnsi="Times New Roman" w:cs="Times New Roman"/>
+              </w:rPr>
+              <w:t xml:space="preserve"> ____________________________</w:t>
+            </w:r>
+          </w:p>
+        </w:tc>
+      </w:tr>
+    </w:tbl>
+    <w:p>
+      <w:pPr>
+        <w:pBdr>
+          <w:bottom w:val="single" w:sz="6" w:space="1" w:color="auto"/>
+        </w:pBdr>
+        <w:spacing w:after="0"/>
+        <w:jc w:val="center"/>
+        <w:rPr>
+          <w:rFonts w:ascii="Times New Roman" w:hAnsi="Times New Roman" w:cs="Times New Roman"/>
+        </w:rPr>
+      </w:pPr>
+      <w:bookmarkStart w:id="12" w:name="_Hlk122790595"/>
+      <w:r>
+        <w:rPr>
+          <w:rFonts w:ascii="Times New Roman" w:hAnsi="Times New Roman" w:cs="Times New Roman"/>
+        </w:rPr>
+        <w:t>dilizhans-show.kz</w:t>
+      </w:r>
+    </w:p>
+    <w:bookmarkEnd w:id="12"/>
+    <w:p>
+      <w:pPr>
+        <w:pBdr>
+          <w:bottom w:val="single" w:sz="6" w:space="1" w:color="auto"/>
+        </w:pBdr>
+        <w:jc w:val="center"/>
+        <w:rPr>
+          <w:rFonts w:ascii="Times New Roman" w:hAnsi="Times New Roman" w:cs="Times New Roman"/>
+        </w:rPr>
+      </w:pPr>
+    </w:p>
+    <w:p>
+      <w:pPr>
+        <w:spacing w:after="120"/>
+        <w:jc w:val="center"/>
+        <w:rPr>
+          <w:rFonts w:ascii="Times New Roman" w:hAnsi="Times New Roman" w:cs="Times New Roman"/>
+        </w:rPr>
+      </w:pPr>
+      <w:r>
+        <w:rPr>
+          <w:rFonts w:ascii="Times New Roman" w:hAnsi="Times New Roman" w:cs="Times New Roman"/>
+        </w:rPr>
+        <w:t>Салон проката костюмов «Дилижанс Шоу»</w:t>
+      </w:r>
+    </w:p>
+    <w:p>
+      <w:pPr>
+        <w:spacing w:after="120"/>
+        <w:jc w:val="center"/>
+        <w:rPr>
+          <w:rFonts w:ascii="Times New Roman" w:hAnsi="Times New Roman" w:cs="Times New Roman"/>
+          <w:b/>
+          <w:bCs/>
+        </w:rPr>
+      </w:pPr>
+      <w:r>
+        <w:rPr>
+          <w:rFonts w:ascii="Times New Roman" w:hAnsi="Times New Roman" w:cs="Times New Roman"/>
+          <w:b/>
+          <w:bCs/>
+        </w:rPr>
+        <w:t>Договор об аренде (бронировании) костюма</w:t>
+      </w:r>
+      <w:r>
+        <w:rPr>
+          <w:rFonts w:ascii="Times New Roman" w:hAnsi="Times New Roman" w:cs="Times New Roman"/>
+          <w:b/>
+          <w:bCs/>
+        </w:rPr>
+        <w:t xml:space="preserve"> </w:t>
+      </w:r>
+      <w:r>
+        <w:rPr>
+          <w:rFonts w:ascii="Times New Roman" w:hAnsi="Times New Roman" w:cs="Times New Roman"/>
+          <w:b/>
+          <w:bCs/>
+        </w:rPr>
+        <w:t xml:space="preserve">№ </w:t>
+      </w:r>
+      <w:bookmarkStart w:id="13" w:name="ID2"/>
+      <w:bookmarkEnd w:id="13"/>
+    </w:p>
+    <w:p>
+      <w:pPr>
+        <w:spacing w:after="120"/>
+        <w:rPr>
+          <w:rFonts w:ascii="Times New Roman" w:hAnsi="Times New Roman" w:cs="Times New Roman"/>
+        </w:rPr>
+      </w:pPr>
+      <w:r>
+        <w:rPr>
+          <w:rFonts w:ascii="Times New Roman" w:hAnsi="Times New Roman" w:cs="Times New Roman"/>
+        </w:rPr>
+        <w:t xml:space="preserve">ИП «Каспарова А.В» именуемая в дальнейшем «Арендодатель» и </w:t>
+      </w:r>
+      <w:bookmarkStart w:id="14" w:name="CustomerName2"/>
+      <w:bookmarkEnd w:id="14"/>
+      <w:r>
+        <w:rPr>
+          <w:rFonts w:ascii="Times New Roman" w:hAnsi="Times New Roman" w:cs="Times New Roman"/>
+        </w:rPr>
+        <w:t xml:space="preserve"> именуемый (-</w:t>
+      </w:r>
+      <w:proofErr w:type="spellStart"/>
+      <w:r>
+        <w:rPr>
+          <w:rFonts w:ascii="Times New Roman" w:hAnsi="Times New Roman" w:cs="Times New Roman"/>
+        </w:rPr>
+        <w:t>ая</w:t>
+      </w:r>
+      <w:proofErr w:type="spellEnd"/>
+      <w:r>
+        <w:rPr>
+          <w:rFonts w:ascii="Times New Roman" w:hAnsi="Times New Roman" w:cs="Times New Roman"/>
+        </w:rPr>
+        <w:t>) «Арендатор» заключили настоящий договор о нижеследующем: «Арендодатель» предоставляет костюм</w:t>
+      </w:r>
+      <w:r>
+        <w:rPr>
+          <w:rFonts w:ascii="Times New Roman" w:hAnsi="Times New Roman" w:cs="Times New Roman"/>
+        </w:rPr>
+        <w:t xml:space="preserve"> “</w:t>
+      </w:r>
+      <w:bookmarkStart w:id="15" w:name="CostumeName2"/>
+      <w:bookmarkEnd w:id="15"/>
+      <w:r>
+        <w:rPr>
+          <w:rFonts w:ascii="Times New Roman" w:hAnsi="Times New Roman" w:cs="Times New Roman"/>
+        </w:rPr>
+        <w:t>”</w:t>
+      </w:r>
+      <w:r>
+        <w:rPr>
+          <w:rFonts w:ascii="Times New Roman" w:hAnsi="Times New Roman" w:cs="Times New Roman"/>
+        </w:rPr>
+        <w:t xml:space="preserve"> в хорошем состоянии </w:t>
+      </w:r>
+      <w:bookmarkStart w:id="16" w:name="ActualOrderDate2"/>
+      <w:bookmarkEnd w:id="16"/>
+      <w:r>
+        <w:rPr>
+          <w:rFonts w:ascii="Times New Roman" w:hAnsi="Times New Roman" w:cs="Times New Roman"/>
+        </w:rPr>
+        <w:t>, а «Арендатор» оплачивает костюм по договорной цене</w:t>
+      </w:r>
+      <w:r>
+        <w:rPr>
+          <w:rFonts w:ascii="Times New Roman" w:hAnsi="Times New Roman" w:cs="Times New Roman"/>
+        </w:rPr>
+        <w:t xml:space="preserve"> </w:t>
+      </w:r>
+      <w:r>
+        <w:rPr>
+          <w:rFonts w:ascii="Times New Roman" w:hAnsi="Times New Roman" w:cs="Times New Roman"/>
+        </w:rPr>
+        <w:t xml:space="preserve"> </w:t>
+      </w:r>
+      <w:bookmarkStart w:id="17" w:name="Price2"/>
+      <w:bookmarkEnd w:id="17"/>
+      <w:r>
+        <w:rPr>
+          <w:rFonts w:ascii="Times New Roman" w:hAnsi="Times New Roman" w:cs="Times New Roman"/>
+        </w:rPr>
+        <w:t xml:space="preserve">, вносит денежный залог и возвращает костюм  </w:t>
+      </w:r>
+      <w:bookmarkStart w:id="18" w:name="ReturnDate2"/>
+      <w:bookmarkEnd w:id="18"/>
+      <w:r>
+        <w:rPr>
+          <w:rFonts w:ascii="Times New Roman" w:hAnsi="Times New Roman" w:cs="Times New Roman"/>
+        </w:rPr>
+        <w:t xml:space="preserve">  в целости и сохранности.</w:t>
+      </w:r>
+    </w:p>
+    <w:p>
+      <w:pPr>
+        <w:spacing w:after="120"/>
+        <w:rPr>
+          <w:rFonts w:ascii="Times New Roman" w:hAnsi="Times New Roman" w:cs="Times New Roman"/>
+        </w:rPr>
+      </w:pPr>
+      <w:r>
+        <w:rPr>
+          <w:rFonts w:ascii="Times New Roman" w:hAnsi="Times New Roman" w:cs="Times New Roman"/>
+        </w:rPr>
+        <w:t>В случае порчи костюма «Арендатор» обязуется возместить ущерб.</w:t>
+      </w:r>
+    </w:p>
+    <w:p>
+      <w:pPr>
+        <w:spacing w:after="120"/>
+        <w:rPr>
+          <w:rFonts w:ascii="Times New Roman" w:hAnsi="Times New Roman" w:cs="Times New Roman"/>
+        </w:rPr>
+      </w:pPr>
+      <w:r>
+        <w:rPr>
+          <w:rFonts w:ascii="Times New Roman" w:hAnsi="Times New Roman" w:cs="Times New Roman"/>
+        </w:rPr>
+        <w:t>В случае несвоевременного возврата костюма, «Арендатор» обязуется оплатить 50% от стоимости аренды, за каждый просроченный день.</w:t>
+      </w:r>
+    </w:p>
+    <w:p>
+      <w:pPr>
+        <w:spacing w:after="120"/>
+        <w:rPr>
+          <w:rFonts w:ascii="Times New Roman" w:hAnsi="Times New Roman" w:cs="Times New Roman"/>
+        </w:rPr>
+      </w:pPr>
+      <w:r>
+        <w:rPr>
+          <w:rFonts w:ascii="Times New Roman" w:hAnsi="Times New Roman" w:cs="Times New Roman"/>
+        </w:rPr>
+        <w:t>В случае расторжения договора бронирования (отказа от костюма), убытки несет сторона расторгнувшая договор, в размере 50% от стоимости проката.</w:t>
+      </w:r>
+    </w:p>
+    <w:p>
+      <w:pPr>
+        <w:spacing w:after="120"/>
+        <w:rPr>
+          <w:rFonts w:ascii="Times New Roman" w:hAnsi="Times New Roman" w:cs="Times New Roman"/>
+        </w:rPr>
+      </w:pPr>
+      <w:r>
+        <w:rPr>
+          <w:rFonts w:ascii="Times New Roman" w:hAnsi="Times New Roman" w:cs="Times New Roman"/>
+        </w:rPr>
+        <w:t xml:space="preserve">Сумма предварительной оплаты   </w:t>
+      </w:r>
+      <w:bookmarkStart w:id="19" w:name="Prepayment2"/>
+      <w:bookmarkEnd w:id="19"/>
+      <w:r>
+        <w:rPr>
+          <w:rFonts w:ascii="Times New Roman" w:hAnsi="Times New Roman" w:cs="Times New Roman"/>
+        </w:rPr>
+        <w:t xml:space="preserve">  ,долг  </w:t>
+      </w:r>
+      <w:bookmarkStart w:id="20" w:name="Owe2"/>
+      <w:bookmarkEnd w:id="20"/>
+      <w:r>
+        <w:rPr>
+          <w:rFonts w:ascii="Times New Roman" w:hAnsi="Times New Roman" w:cs="Times New Roman"/>
+        </w:rPr>
+        <w:t xml:space="preserve">  , сумма залога</w:t>
+      </w:r>
+      <w:r>
+        <w:rPr>
+          <w:rFonts w:ascii="Times New Roman" w:hAnsi="Times New Roman" w:cs="Times New Roman"/>
+        </w:rPr>
+        <w:t xml:space="preserve">  </w:t>
+      </w:r>
+      <w:bookmarkStart w:id="21" w:name="Pledge2"/>
+      <w:bookmarkEnd w:id="21"/>
+      <w:r>
+        <w:rPr>
+          <w:rFonts w:ascii="Times New Roman" w:hAnsi="Times New Roman" w:cs="Times New Roman"/>
+        </w:rPr>
+        <w:t xml:space="preserve">  </w:t>
+      </w:r>
+      <w:r>
+        <w:rPr>
+          <w:rFonts w:ascii="Times New Roman" w:hAnsi="Times New Roman" w:cs="Times New Roman"/>
+        </w:rPr>
+        <w:t xml:space="preserve">, </w:t>
+      </w:r>
+      <w:r>
+        <w:rPr>
+          <w:rFonts w:ascii="Times New Roman" w:hAnsi="Times New Roman" w:cs="Times New Roman"/>
+        </w:rPr>
+        <w:t>дата оформления заказа</w:t>
+      </w:r>
+      <w:r>
+        <w:rPr>
+          <w:rFonts w:ascii="Times New Roman" w:hAnsi="Times New Roman" w:cs="Times New Roman"/>
+        </w:rPr>
+        <w:t xml:space="preserve"> </w:t>
+      </w:r>
+      <w:r>
+        <w:rPr>
+          <w:rFonts w:ascii="Times New Roman" w:hAnsi="Times New Roman" w:cs="Times New Roman"/>
+        </w:rPr>
+        <w:t xml:space="preserve">  </w:t>
+      </w:r>
+      <w:bookmarkStart w:id="22" w:name="CreationDate2"/>
+      <w:bookmarkEnd w:id="22"/>
+    </w:p>
+    <w:p>
+      <w:pPr>
+        <w:spacing w:after="120"/>
+        <w:rPr>
+          <w:rFonts w:ascii="Times New Roman" w:hAnsi="Times New Roman" w:cs="Times New Roman"/>
+        </w:rPr>
+      </w:pPr>
+      <w:r>
+        <w:rPr>
+          <w:rFonts w:ascii="Times New Roman" w:hAnsi="Times New Roman" w:cs="Times New Roman"/>
+        </w:rPr>
+        <w:t xml:space="preserve">Детали костюма:  </w:t>
+      </w:r>
+      <w:bookmarkStart w:id="23" w:name="Comment2"/>
+      <w:bookmarkEnd w:id="23"/>
     </w:p>
     <w:tbl>
       <w:tblPr>
@@ -549,7 +1294,6 @@
           </w:p>
           <w:p>
             <w:pPr>
-              <w:jc w:val="right"/>
               <w:rPr>
                 <w:rFonts w:ascii="Times New Roman" w:hAnsi="Times New Roman" w:cs="Times New Roman"/>
               </w:rPr>
@@ -571,7 +1315,6 @@
           </w:p>
           <w:p>
             <w:pPr>
-              <w:jc w:val="right"/>
               <w:rPr>
                 <w:rFonts w:ascii="Times New Roman" w:hAnsi="Times New Roman" w:cs="Times New Roman"/>
               </w:rPr>
@@ -588,12 +1331,13 @@
               <w:rPr>
                 <w:rFonts w:ascii="Times New Roman" w:hAnsi="Times New Roman" w:cs="Times New Roman"/>
               </w:rPr>
-              <w:t xml:space="preserve"> _______________________________ </w:t>
-            </w:r>
+              <w:t xml:space="preserve">  </w:t>
+            </w:r>
+            <w:bookmarkStart w:id="24" w:name="Phone2"/>
+            <w:bookmarkEnd w:id="24"/>
           </w:p>
           <w:p>
             <w:pPr>
-              <w:jc w:val="right"/>
               <w:rPr>
                 <w:rFonts w:ascii="Times New Roman" w:hAnsi="Times New Roman" w:cs="Times New Roman"/>
                 <w:sz w:val="20"/>
@@ -625,274 +1369,24 @@
         </w:rPr>
       </w:pPr>
     </w:p>
-    <w:tbl>
-      <w:tblPr>
-        <w:tblStyle w:val="a6"/>
-        <w:tblW w:w="0" w:type="auto"/>
-        <w:tblLook w:val="04A0" w:firstRow="1" w:lastRow="0" w:firstColumn="1" w:lastColumn="0" w:noHBand="0" w:noVBand="1"/>
-      </w:tblPr>
-      <w:tblGrid>
-        <w:gridCol w:w="1321"/>
-        <w:gridCol w:w="1323"/>
-        <w:gridCol w:w="1326"/>
-        <w:gridCol w:w="1413"/>
-        <w:gridCol w:w="1320"/>
-        <w:gridCol w:w="1326"/>
-        <w:gridCol w:w="1316"/>
-      </w:tblGrid>
-      <w:tr>
-        <w:tc>
-          <w:tcPr>
-            <w:tcW w:w="1321" w:type="dxa"/>
-          </w:tcPr>
-          <w:p>
-            <w:pPr>
-              <w:jc w:val="center"/>
-              <w:rPr>
-                <w:rFonts w:ascii="Times New Roman" w:hAnsi="Times New Roman" w:cs="Times New Roman"/>
-              </w:rPr>
-            </w:pPr>
-            <w:r>
-              <w:rPr>
-                <w:rFonts w:ascii="Times New Roman" w:hAnsi="Times New Roman" w:cs="Times New Roman"/>
-              </w:rPr>
-              <w:t>Клиент</w:t>
-            </w:r>
-          </w:p>
-        </w:tc>
-        <w:tc>
-          <w:tcPr>
-            <w:tcW w:w="1323" w:type="dxa"/>
-          </w:tcPr>
-          <w:p>
-            <w:pPr>
-              <w:jc w:val="center"/>
-              <w:rPr>
-                <w:rFonts w:ascii="Times New Roman" w:hAnsi="Times New Roman" w:cs="Times New Roman"/>
-              </w:rPr>
-            </w:pPr>
-            <w:r>
-              <w:rPr>
-                <w:rFonts w:ascii="Times New Roman" w:hAnsi="Times New Roman" w:cs="Times New Roman"/>
-              </w:rPr>
-              <w:t>Костюм</w:t>
-            </w:r>
-          </w:p>
-        </w:tc>
-        <w:tc>
-          <w:tcPr>
-            <w:tcW w:w="1326" w:type="dxa"/>
-          </w:tcPr>
-          <w:p>
-            <w:pPr>
-              <w:jc w:val="center"/>
-              <w:rPr>
-                <w:rFonts w:ascii="Times New Roman" w:hAnsi="Times New Roman" w:cs="Times New Roman"/>
-              </w:rPr>
-            </w:pPr>
-            <w:r>
-              <w:rPr>
-                <w:rFonts w:ascii="Times New Roman" w:hAnsi="Times New Roman" w:cs="Times New Roman"/>
-              </w:rPr>
-              <w:t>Телефон</w:t>
-            </w:r>
-          </w:p>
-        </w:tc>
-        <w:tc>
-          <w:tcPr>
-            <w:tcW w:w="1413" w:type="dxa"/>
-          </w:tcPr>
-          <w:p>
-            <w:pPr>
-              <w:jc w:val="center"/>
-              <w:rPr>
-                <w:rFonts w:ascii="Times New Roman" w:hAnsi="Times New Roman" w:cs="Times New Roman"/>
-              </w:rPr>
-            </w:pPr>
-            <w:r>
-              <w:rPr>
-                <w:rFonts w:ascii="Times New Roman" w:hAnsi="Times New Roman" w:cs="Times New Roman"/>
-              </w:rPr>
-              <w:t>Дата оформления</w:t>
-            </w:r>
-          </w:p>
-        </w:tc>
-        <w:tc>
-          <w:tcPr>
-            <w:tcW w:w="1320" w:type="dxa"/>
-          </w:tcPr>
-          <w:p>
-            <w:pPr>
-              <w:jc w:val="center"/>
-              <w:rPr>
-                <w:rFonts w:ascii="Times New Roman" w:hAnsi="Times New Roman" w:cs="Times New Roman"/>
-              </w:rPr>
-            </w:pPr>
-            <w:r>
-              <w:rPr>
-                <w:rFonts w:ascii="Times New Roman" w:hAnsi="Times New Roman" w:cs="Times New Roman"/>
-              </w:rPr>
-              <w:t>Дата заказа</w:t>
-            </w:r>
-          </w:p>
-        </w:tc>
-        <w:tc>
-          <w:tcPr>
-            <w:tcW w:w="1326" w:type="dxa"/>
-          </w:tcPr>
-          <w:p>
-            <w:pPr>
-              <w:jc w:val="center"/>
-              <w:rPr>
-                <w:rFonts w:ascii="Times New Roman" w:hAnsi="Times New Roman" w:cs="Times New Roman"/>
-              </w:rPr>
-            </w:pPr>
-            <w:r>
-              <w:rPr>
-                <w:rFonts w:ascii="Times New Roman" w:hAnsi="Times New Roman" w:cs="Times New Roman"/>
-              </w:rPr>
-              <w:t>Дата возврата</w:t>
-            </w:r>
-          </w:p>
-        </w:tc>
-        <w:tc>
-          <w:tcPr>
-            <w:tcW w:w="1316" w:type="dxa"/>
-          </w:tcPr>
-          <w:p>
-            <w:pPr>
-              <w:jc w:val="center"/>
-              <w:rPr>
-                <w:rFonts w:ascii="Times New Roman" w:hAnsi="Times New Roman" w:cs="Times New Roman"/>
-              </w:rPr>
-            </w:pPr>
-            <w:r>
-              <w:rPr>
-                <w:rFonts w:ascii="Times New Roman" w:hAnsi="Times New Roman" w:cs="Times New Roman"/>
-              </w:rPr>
-              <w:t>Цена</w:t>
-            </w:r>
-          </w:p>
-        </w:tc>
-      </w:tr>
-      <w:tr>
-        <w:tc>
-          <w:tcPr>
-            <w:tcW w:w="1321" w:type="dxa"/>
-          </w:tcPr>
-          <w:p>
-            <w:pPr>
-              <w:jc w:val="center"/>
-              <w:rPr>
-                <w:rFonts w:ascii="Times New Roman" w:hAnsi="Times New Roman" w:cs="Times New Roman"/>
-              </w:rPr>
-            </w:pPr>
-            <w:bookmarkStart w:id="8" w:name="CustomerName0"/>
-            <w:bookmarkEnd w:id="8"/>
-          </w:p>
-        </w:tc>
-        <w:tc>
-          <w:tcPr>
-            <w:tcW w:w="1323" w:type="dxa"/>
-          </w:tcPr>
-          <w:p>
-            <w:pPr>
-              <w:jc w:val="center"/>
-              <w:rPr>
-                <w:rFonts w:ascii="Times New Roman" w:hAnsi="Times New Roman" w:cs="Times New Roman"/>
-              </w:rPr>
-            </w:pPr>
-            <w:bookmarkStart w:id="9" w:name="CostumeName0"/>
-            <w:bookmarkEnd w:id="9"/>
-          </w:p>
-        </w:tc>
-        <w:tc>
-          <w:tcPr>
-            <w:tcW w:w="1326" w:type="dxa"/>
-          </w:tcPr>
-          <w:p>
-            <w:pPr>
-              <w:jc w:val="center"/>
-              <w:rPr>
-                <w:rFonts w:ascii="Times New Roman" w:hAnsi="Times New Roman" w:cs="Times New Roman"/>
-              </w:rPr>
-            </w:pPr>
-            <w:bookmarkStart w:id="10" w:name="Phone0"/>
-            <w:bookmarkEnd w:id="10"/>
-          </w:p>
-        </w:tc>
-        <w:tc>
-          <w:tcPr>
-            <w:tcW w:w="1413" w:type="dxa"/>
-          </w:tcPr>
-          <w:p>
-            <w:pPr>
-              <w:jc w:val="center"/>
-              <w:rPr>
-                <w:rFonts w:ascii="Times New Roman" w:hAnsi="Times New Roman" w:cs="Times New Roman"/>
-              </w:rPr>
-            </w:pPr>
-            <w:bookmarkStart w:id="11" w:name="CreationDate0"/>
-            <w:bookmarkEnd w:id="11"/>
-          </w:p>
-        </w:tc>
-        <w:tc>
-          <w:tcPr>
-            <w:tcW w:w="1320" w:type="dxa"/>
-          </w:tcPr>
-          <w:p>
-            <w:pPr>
-              <w:jc w:val="center"/>
-              <w:rPr>
-                <w:rFonts w:ascii="Times New Roman" w:hAnsi="Times New Roman" w:cs="Times New Roman"/>
-              </w:rPr>
-            </w:pPr>
-            <w:bookmarkStart w:id="12" w:name="ActualOrderDate0"/>
-            <w:bookmarkEnd w:id="12"/>
-          </w:p>
-        </w:tc>
-        <w:tc>
-          <w:tcPr>
-            <w:tcW w:w="1326" w:type="dxa"/>
-          </w:tcPr>
-          <w:p>
-            <w:pPr>
-              <w:jc w:val="center"/>
-              <w:rPr>
-                <w:rFonts w:ascii="Times New Roman" w:hAnsi="Times New Roman" w:cs="Times New Roman"/>
-              </w:rPr>
-            </w:pPr>
-            <w:bookmarkStart w:id="13" w:name="ReturnDate0"/>
-            <w:bookmarkEnd w:id="13"/>
-          </w:p>
-        </w:tc>
-        <w:tc>
-          <w:tcPr>
-            <w:tcW w:w="1316" w:type="dxa"/>
-          </w:tcPr>
-          <w:p>
-            <w:pPr>
-              <w:jc w:val="center"/>
-              <w:rPr>
-                <w:rFonts w:ascii="Times New Roman" w:hAnsi="Times New Roman" w:cs="Times New Roman"/>
-              </w:rPr>
-            </w:pPr>
-            <w:bookmarkStart w:id="14" w:name="Price0"/>
-            <w:bookmarkEnd w:id="14"/>
-          </w:p>
-        </w:tc>
-      </w:tr>
-    </w:tbl>
     <w:p>
       <w:pPr>
+        <w:spacing w:after="0"/>
+        <w:jc w:val="center"/>
         <w:rPr>
           <w:rFonts w:ascii="Times New Roman" w:hAnsi="Times New Roman" w:cs="Times New Roman"/>
         </w:rPr>
       </w:pPr>
+      <w:r>
+        <w:rPr>
+          <w:rFonts w:ascii="Times New Roman" w:hAnsi="Times New Roman" w:cs="Times New Roman"/>
+        </w:rPr>
+        <w:t>dilizhans-show.kz</w:t>
+      </w:r>
     </w:p>
     <w:sectPr>
       <w:pgSz w:w="11906" w:h="16838"/>
-      <w:pgMar w:top="1134" w:right="850" w:bottom="1134" w:left="1701" w:header="708" w:footer="708" w:gutter="0"/>
+      <w:pgMar w:top="720" w:right="720" w:bottom="720" w:left="720" w:header="708" w:footer="708" w:gutter="0"/>
       <w:cols w:space="708"/>
       <w:docGrid w:linePitch="360"/>
     </w:sectPr>

</xml_diff>